<commit_message>
adding the security note
</commit_message>
<xml_diff>
--- a/Branches/2.0/doc/iResearch Release Notes.docx
+++ b/Branches/2.0/doc/iResearch Release Notes.docx
@@ -100,6 +100,7 @@
                         <w:szCs w:val="80"/>
                       </w:rPr>
                     </w:pPr>
+                    <w:proofErr w:type="spellStart"/>
                     <w:r>
                       <w:rPr>
                         <w:rFonts w:asciiTheme="majorHAnsi" w:eastAsiaTheme="majorEastAsia" w:hAnsiTheme="majorHAnsi" w:cstheme="majorBidi"/>
@@ -109,6 +110,7 @@
                       </w:rPr>
                       <w:t>iResearch</w:t>
                     </w:r>
+                    <w:proofErr w:type="spellEnd"/>
                   </w:p>
                 </w:sdtContent>
               </w:sdt>
@@ -731,14 +733,7 @@
                 <w:rStyle w:val="Hyperlink"/>
                 <w:noProof/>
               </w:rPr>
-              <w:t>Changes in Version 2.0 – Final Preview (10-Oct-2010</w:t>
-            </w:r>
-            <w:r>
-              <w:rPr>
-                <w:rStyle w:val="Hyperlink"/>
-                <w:noProof/>
-              </w:rPr>
-              <w:t>)</w:t>
+              <w:t>Changes in Version 2.0 – Final Preview (10-Oct-2010)</w:t>
             </w:r>
             <w:r>
               <w:rPr>
@@ -910,7 +905,15 @@
         </w:numPr>
       </w:pPr>
       <w:r>
-        <w:t>Please uninstall any previous version of iResearch before attempting to install the new one</w:t>
+        <w:t xml:space="preserve">Please uninstall any previous version of </w:t>
+      </w:r>
+      <w:proofErr w:type="spellStart"/>
+      <w:r>
+        <w:t>iResearch</w:t>
+      </w:r>
+      <w:proofErr w:type="spellEnd"/>
+      <w:r>
+        <w:t xml:space="preserve"> before attempting to install the new one</w:t>
       </w:r>
     </w:p>
     <w:p>
@@ -958,7 +961,15 @@
         </w:numPr>
       </w:pPr>
       <w:r>
-        <w:t>Install iResearch using the MSI file</w:t>
+        <w:t xml:space="preserve">Install </w:t>
+      </w:r>
+      <w:proofErr w:type="spellStart"/>
+      <w:r>
+        <w:t>iResearch</w:t>
+      </w:r>
+      <w:proofErr w:type="spellEnd"/>
+      <w:r>
+        <w:t xml:space="preserve"> using the MSI file</w:t>
       </w:r>
     </w:p>
     <w:p>
@@ -971,6 +982,87 @@
       </w:pPr>
       <w:r>
         <w:t>Restart the machine</w:t>
+      </w:r>
+    </w:p>
+    <w:p>
+      <w:pPr>
+        <w:pStyle w:val="Heading2"/>
+      </w:pPr>
+      <w:r>
+        <w:t>Macro Security</w:t>
+      </w:r>
+    </w:p>
+    <w:p>
+      <w:r>
+        <w:t xml:space="preserve">After installing </w:t>
+      </w:r>
+      <w:proofErr w:type="spellStart"/>
+      <w:r>
+        <w:t>iResearch</w:t>
+      </w:r>
+      <w:proofErr w:type="spellEnd"/>
+      <w:r>
+        <w:t>, when opening MS Word, you may be prompted with the following notice:</w:t>
+      </w:r>
+    </w:p>
+    <w:p>
+      <w:r>
+        <w:rPr>
+          <w:noProof/>
+        </w:rPr>
+        <w:drawing>
+          <wp:inline distT="0" distB="0" distL="0" distR="0">
+            <wp:extent cx="5486400" cy="938530"/>
+            <wp:effectExtent l="19050" t="0" r="0" b="0"/>
+            <wp:docPr id="1" name="Picture 0" descr="Security_Options.png"/>
+            <wp:cNvGraphicFramePr>
+              <a:graphicFrameLocks xmlns:a="http://schemas.openxmlformats.org/drawingml/2006/main" noChangeAspect="1"/>
+            </wp:cNvGraphicFramePr>
+            <a:graphic xmlns:a="http://schemas.openxmlformats.org/drawingml/2006/main">
+              <a:graphicData uri="http://schemas.openxmlformats.org/drawingml/2006/picture">
+                <pic:pic xmlns:pic="http://schemas.openxmlformats.org/drawingml/2006/picture">
+                  <pic:nvPicPr>
+                    <pic:cNvPr id="0" name="Security_Options.png"/>
+                    <pic:cNvPicPr/>
+                  </pic:nvPicPr>
+                  <pic:blipFill>
+                    <a:blip r:embed="rId8" cstate="print"/>
+                    <a:stretch>
+                      <a:fillRect/>
+                    </a:stretch>
+                  </pic:blipFill>
+                  <pic:spPr>
+                    <a:xfrm>
+                      <a:off x="0" y="0"/>
+                      <a:ext cx="5486400" cy="938530"/>
+                    </a:xfrm>
+                    <a:prstGeom prst="rect">
+                      <a:avLst/>
+                    </a:prstGeom>
+                  </pic:spPr>
+                </pic:pic>
+              </a:graphicData>
+            </a:graphic>
+          </wp:inline>
+        </w:drawing>
+      </w:r>
+      <w:r>
+        <w:t xml:space="preserve">This security warning due to the macros in </w:t>
+      </w:r>
+      <w:proofErr w:type="spellStart"/>
+      <w:r>
+        <w:t>iResearch</w:t>
+      </w:r>
+      <w:proofErr w:type="spellEnd"/>
+      <w:r>
+        <w:t xml:space="preserve">, simply click the options button and select ‘Enable this content for the </w:t>
+      </w:r>
+      <w:r>
+        <w:rPr>
+          <w:i/>
+          <w:iCs/>
+        </w:rPr>
+        <w:t>’iResearch_Toolbar.dotm’</w:t>
       </w:r>
     </w:p>
     <w:p>
@@ -985,6 +1077,46 @@
         </w:rPr>
       </w:pPr>
       <w:r>
+        <w:rPr>
+          <w:noProof/>
+        </w:rPr>
+        <w:drawing>
+          <wp:inline distT="0" distB="0" distL="0" distR="0">
+            <wp:extent cx="1968776" cy="1764023"/>
+            <wp:effectExtent l="19050" t="0" r="0" b="0"/>
+            <wp:docPr id="2" name="Picture 1" descr="Security_Options_2.png"/>
+            <wp:cNvGraphicFramePr>
+              <a:graphicFrameLocks xmlns:a="http://schemas.openxmlformats.org/drawingml/2006/main" noChangeAspect="1"/>
+            </wp:cNvGraphicFramePr>
+            <a:graphic xmlns:a="http://schemas.openxmlformats.org/drawingml/2006/main">
+              <a:graphicData uri="http://schemas.openxmlformats.org/drawingml/2006/picture">
+                <pic:pic xmlns:pic="http://schemas.openxmlformats.org/drawingml/2006/picture">
+                  <pic:nvPicPr>
+                    <pic:cNvPr id="0" name="Security_Options_2.png"/>
+                    <pic:cNvPicPr/>
+                  </pic:nvPicPr>
+                  <pic:blipFill>
+                    <a:blip r:embed="rId9" cstate="print"/>
+                    <a:stretch>
+                      <a:fillRect/>
+                    </a:stretch>
+                  </pic:blipFill>
+                  <pic:spPr>
+                    <a:xfrm>
+                      <a:off x="0" y="0"/>
+                      <a:ext cx="1971595" cy="1766549"/>
+                    </a:xfrm>
+                    <a:prstGeom prst="rect">
+                      <a:avLst/>
+                    </a:prstGeom>
+                  </pic:spPr>
+                </pic:pic>
+              </a:graphicData>
+            </a:graphic>
+          </wp:inline>
+        </w:drawing>
+      </w:r>
+      <w:r>
         <w:br w:type="page"/>
       </w:r>
     </w:p>
@@ -1040,8 +1172,13 @@
     </w:p>
     <w:p>
       <w:r>
-        <w:t>1.       The reports provided are :</w:t>
-      </w:r>
+        <w:t xml:space="preserve">1.       The reports provided </w:t>
+      </w:r>
+      <w:proofErr w:type="gramStart"/>
+      <w:r>
+        <w:t>are :</w:t>
+      </w:r>
+      <w:proofErr w:type="gramEnd"/>
     </w:p>
     <w:p>
       <w:pPr>
@@ -1051,9 +1188,11 @@
           <w:numId w:val="6"/>
         </w:numPr>
       </w:pPr>
+      <w:proofErr w:type="spellStart"/>
       <w:r>
         <w:t>Flashnote</w:t>
       </w:r>
+      <w:proofErr w:type="spellEnd"/>
     </w:p>
     <w:p>
       <w:pPr>
@@ -1120,7 +1259,17 @@
     </w:p>
     <w:p>
       <w:r>
-        <w:t>5.       iResearch colors have remained the same, no changes.</w:t>
+        <w:t>5.       </w:t>
+      </w:r>
+      <w:proofErr w:type="spellStart"/>
+      <w:proofErr w:type="gramStart"/>
+      <w:r>
+        <w:t>iResearch</w:t>
+      </w:r>
+      <w:proofErr w:type="spellEnd"/>
+      <w:proofErr w:type="gramEnd"/>
+      <w:r>
+        <w:t xml:space="preserve"> colors have remained the same, no changes.</w:t>
       </w:r>
     </w:p>
     <w:p>
@@ -1193,7 +1342,15 @@
     </w:p>
     <w:p>
       <w:r>
-        <w:t>11.   The first sentence of each paragraph on the front page will be bolded, except for the flashnote, which has special headlines at the beginning of each paragraph.</w:t>
+        <w:t xml:space="preserve">11.   The first sentence of each paragraph on the front page will be bolded, except for the </w:t>
+      </w:r>
+      <w:proofErr w:type="spellStart"/>
+      <w:r>
+        <w:t>flashnote</w:t>
+      </w:r>
+      <w:proofErr w:type="spellEnd"/>
+      <w:r>
+        <w:t>, which has special headlines at the beginning of each paragraph.</w:t>
       </w:r>
     </w:p>
     <w:p>
@@ -1235,7 +1392,15 @@
     </w:p>
     <w:p>
       <w:r>
-        <w:t>21.   The headlines of charts will be like the tables, with a line above and below, same text size, line point spacing, bolding. They will also have a line below a source under just like in tables.</w:t>
+        <w:t xml:space="preserve">21.   The headlines of charts will be like the tables, with a line above and below, same text size, line point spacing, </w:t>
+      </w:r>
+      <w:proofErr w:type="gramStart"/>
+      <w:r>
+        <w:t>bolding</w:t>
+      </w:r>
+      <w:proofErr w:type="gramEnd"/>
+      <w:r>
+        <w:t>. They will also have a line below a source under just like in tables.</w:t>
       </w:r>
     </w:p>
     <w:p>
@@ -3387,7 +3552,7 @@
 </file>
 
 <file path=customXml/itemProps2.xml><?xml version="1.0" encoding="utf-8"?>
-<ds:datastoreItem xmlns:ds="http://schemas.openxmlformats.org/officeDocument/2006/customXml" ds:itemID="{B517D918-D449-4D4C-B3EF-CA026AE847AC}">
+<ds:datastoreItem xmlns:ds="http://schemas.openxmlformats.org/officeDocument/2006/customXml" ds:itemID="{7B660591-E38B-405A-8B50-3E1674A0521D}">
   <ds:schemaRefs>
     <ds:schemaRef ds:uri="http://schemas.openxmlformats.org/officeDocument/2006/bibliography"/>
   </ds:schemaRefs>

</xml_diff>